<commit_message>
Worked on Results Document
</commit_message>
<xml_diff>
--- a/Results Document.docx
+++ b/Results Document.docx
@@ -238,9 +238,6 @@
                           </w:rPr>
                           <w:alias w:val="Author"/>
                           <w:id w:val="15866544"/>
-                          <w:placeholder>
-                            <w:docPart w:val="9C5357838DA1426EAA2E412322D1F4A4"/>
-                          </w:placeholder>
                           <w:dataBinding w:prefixMappings="xmlns:ns0='http://schemas.openxmlformats.org/package/2006/metadata/core-properties' xmlns:ns1='http://purl.org/dc/elements/1.1/'" w:xpath="/ns0:coreProperties[1]/ns1:creator[1]" w:storeItemID="{6C3C8BC8-F283-45AE-878A-BAB7291924A1}"/>
                           <w:text/>
                         </w:sdtPr>
@@ -306,22 +303,20 @@
     </w:sdt>
     <w:sdt>
       <w:sdtPr>
+        <w:rPr>
+          <w:rFonts w:asciiTheme="minorHAnsi" w:eastAsiaTheme="minorHAnsi" w:hAnsiTheme="minorHAnsi" w:cstheme="minorBidi"/>
+          <w:b w:val="0"/>
+          <w:bCs w:val="0"/>
+          <w:color w:val="auto"/>
+          <w:sz w:val="22"/>
+          <w:szCs w:val="22"/>
+        </w:rPr>
         <w:id w:val="701561079"/>
         <w:docPartObj>
           <w:docPartGallery w:val="Table of Contents"/>
           <w:docPartUnique/>
         </w:docPartObj>
       </w:sdtPr>
-      <w:sdtEndPr>
-        <w:rPr>
-          <w:rFonts w:asciiTheme="minorHAnsi" w:eastAsiaTheme="minorHAnsi" w:hAnsiTheme="minorHAnsi" w:cstheme="minorBidi"/>
-          <w:b w:val="0"/>
-          <w:bCs w:val="0"/>
-          <w:color w:val="auto"/>
-          <w:sz w:val="22"/>
-          <w:szCs w:val="22"/>
-        </w:rPr>
-      </w:sdtEndPr>
       <w:sdtContent>
         <w:p>
           <w:pPr>
@@ -338,6 +333,7 @@
               <w:tab w:val="right" w:leader="dot" w:pos="9350"/>
             </w:tabs>
             <w:rPr>
+              <w:rFonts w:eastAsiaTheme="minorEastAsia"/>
               <w:noProof/>
             </w:rPr>
           </w:pPr>
@@ -350,13 +346,13 @@
           <w:r>
             <w:fldChar w:fldCharType="separate"/>
           </w:r>
-          <w:hyperlink w:anchor="_Toc405646417" w:history="1">
+          <w:hyperlink w:anchor="_Toc405916946" w:history="1">
             <w:r>
               <w:rPr>
                 <w:rStyle w:val="Hyperlink"/>
                 <w:noProof/>
               </w:rPr>
-              <w:t>Transformation Requirements</w:t>
+              <w:t>Transformation Requirements (15)</w:t>
             </w:r>
             <w:r>
               <w:rPr>
@@ -377,7 +373,7 @@
                 <w:noProof/>
                 <w:webHidden/>
               </w:rPr>
-              <w:instrText xml:space="preserve"> PAGEREF _Toc405646417 \h </w:instrText>
+              <w:instrText xml:space="preserve"> PAGEREF _Toc405916946 \h </w:instrText>
             </w:r>
             <w:r>
               <w:rPr>
@@ -397,7 +393,76 @@
                 <w:noProof/>
                 <w:webHidden/>
               </w:rPr>
-              <w:t>2</w:t>
+              <w:t>3</w:t>
+            </w:r>
+            <w:r>
+              <w:rPr>
+                <w:noProof/>
+                <w:webHidden/>
+              </w:rPr>
+              <w:fldChar w:fldCharType="end"/>
+            </w:r>
+          </w:hyperlink>
+        </w:p>
+        <w:p>
+          <w:pPr>
+            <w:pStyle w:val="TOC2"/>
+            <w:tabs>
+              <w:tab w:val="right" w:leader="dot" w:pos="9350"/>
+            </w:tabs>
+            <w:rPr>
+              <w:rFonts w:eastAsiaTheme="minorEastAsia"/>
+              <w:noProof/>
+            </w:rPr>
+          </w:pPr>
+          <w:hyperlink w:anchor="_Toc405916947" w:history="1">
+            <w:r>
+              <w:rPr>
+                <w:rStyle w:val="Hyperlink"/>
+                <w:noProof/>
+              </w:rPr>
+              <w:t>Overall</w:t>
+            </w:r>
+            <w:r>
+              <w:rPr>
+                <w:noProof/>
+                <w:webHidden/>
+              </w:rPr>
+              <w:tab/>
+            </w:r>
+            <w:r>
+              <w:rPr>
+                <w:noProof/>
+                <w:webHidden/>
+              </w:rPr>
+              <w:fldChar w:fldCharType="begin"/>
+            </w:r>
+            <w:r>
+              <w:rPr>
+                <w:noProof/>
+                <w:webHidden/>
+              </w:rPr>
+              <w:instrText xml:space="preserve"> PAGEREF _Toc405916947 \h </w:instrText>
+            </w:r>
+            <w:r>
+              <w:rPr>
+                <w:noProof/>
+                <w:webHidden/>
+              </w:rPr>
+            </w:r>
+            <w:r>
+              <w:rPr>
+                <w:noProof/>
+                <w:webHidden/>
+              </w:rPr>
+              <w:fldChar w:fldCharType="separate"/>
+            </w:r>
+            <w:r>
+              <w:rPr>
+                <w:noProof/>
+                <w:webHidden/>
+              </w:rPr>
+              <w:t>3</w:t>
             </w:r>
             <w:r>
               <w:rPr>
@@ -416,10 +481,11 @@
               <w:tab w:val="right" w:leader="dot" w:pos="9350"/>
             </w:tabs>
             <w:rPr>
+              <w:rFonts w:eastAsiaTheme="minorEastAsia"/>
               <w:noProof/>
             </w:rPr>
           </w:pPr>
-          <w:hyperlink w:anchor="_Toc405646418" w:history="1">
+          <w:hyperlink w:anchor="_Toc405916948" w:history="1">
             <w:r>
               <w:rPr>
                 <w:rStyle w:val="Hyperlink"/>
@@ -429,6 +495,7 @@
             </w:r>
             <w:r>
               <w:rPr>
+                <w:rFonts w:eastAsiaTheme="minorEastAsia"/>
                 <w:noProof/>
               </w:rPr>
               <w:tab/>
@@ -438,7 +505,7 @@
                 <w:rStyle w:val="Hyperlink"/>
                 <w:noProof/>
               </w:rPr>
-              <w:t>Fahrenheit to Celsius</w:t>
+              <w:t>Fahrenheit to Celsius (5)</w:t>
             </w:r>
             <w:r>
               <w:rPr>
@@ -459,7 +526,7 @@
                 <w:noProof/>
                 <w:webHidden/>
               </w:rPr>
-              <w:instrText xml:space="preserve"> PAGEREF _Toc405646418 \h </w:instrText>
+              <w:instrText xml:space="preserve"> PAGEREF _Toc405916948 \h </w:instrText>
             </w:r>
             <w:r>
               <w:rPr>
@@ -479,7 +546,7 @@
                 <w:noProof/>
                 <w:webHidden/>
               </w:rPr>
-              <w:t>2</w:t>
+              <w:t>3</w:t>
             </w:r>
             <w:r>
               <w:rPr>
@@ -498,10 +565,11 @@
               <w:tab w:val="right" w:leader="dot" w:pos="9350"/>
             </w:tabs>
             <w:rPr>
+              <w:rFonts w:eastAsiaTheme="minorEastAsia"/>
               <w:noProof/>
             </w:rPr>
           </w:pPr>
-          <w:hyperlink w:anchor="_Toc405646419" w:history="1">
+          <w:hyperlink w:anchor="_Toc405916949" w:history="1">
             <w:r>
               <w:rPr>
                 <w:rStyle w:val="Hyperlink"/>
@@ -511,6 +579,7 @@
             </w:r>
             <w:r>
               <w:rPr>
+                <w:rFonts w:eastAsiaTheme="minorEastAsia"/>
                 <w:noProof/>
               </w:rPr>
               <w:tab/>
@@ -520,7 +589,7 @@
                 <w:rStyle w:val="Hyperlink"/>
                 <w:noProof/>
               </w:rPr>
-              <w:t>Inches to Millimeters</w:t>
+              <w:t>Inches to Millimeters (5)</w:t>
             </w:r>
             <w:r>
               <w:rPr>
@@ -541,7 +610,7 @@
                 <w:noProof/>
                 <w:webHidden/>
               </w:rPr>
-              <w:instrText xml:space="preserve"> PAGEREF _Toc405646419 \h </w:instrText>
+              <w:instrText xml:space="preserve"> PAGEREF _Toc405916949 \h </w:instrText>
             </w:r>
             <w:r>
               <w:rPr>
@@ -561,7 +630,7 @@
                 <w:noProof/>
                 <w:webHidden/>
               </w:rPr>
-              <w:t>2</w:t>
+              <w:t>3</w:t>
             </w:r>
             <w:r>
               <w:rPr>
@@ -580,10 +649,11 @@
               <w:tab w:val="right" w:leader="dot" w:pos="9350"/>
             </w:tabs>
             <w:rPr>
+              <w:rFonts w:eastAsiaTheme="minorEastAsia"/>
               <w:noProof/>
             </w:rPr>
           </w:pPr>
-          <w:hyperlink w:anchor="_Toc405646420" w:history="1">
+          <w:hyperlink w:anchor="_Toc405916950" w:history="1">
             <w:r>
               <w:rPr>
                 <w:rStyle w:val="Hyperlink"/>
@@ -593,6 +663,7 @@
             </w:r>
             <w:r>
               <w:rPr>
+                <w:rFonts w:eastAsiaTheme="minorEastAsia"/>
                 <w:noProof/>
               </w:rPr>
               <w:tab/>
@@ -602,7 +673,7 @@
                 <w:rStyle w:val="Hyperlink"/>
                 <w:noProof/>
               </w:rPr>
-              <w:t>Parse YearMonth</w:t>
+              <w:t>Parse YearMonth (5)</w:t>
             </w:r>
             <w:r>
               <w:rPr>
@@ -623,7 +694,7 @@
                 <w:noProof/>
                 <w:webHidden/>
               </w:rPr>
-              <w:instrText xml:space="preserve"> PAGEREF _Toc405646420 \h </w:instrText>
+              <w:instrText xml:space="preserve"> PAGEREF _Toc405916950 \h </w:instrText>
             </w:r>
             <w:r>
               <w:rPr>
@@ -643,7 +714,7 @@
                 <w:noProof/>
                 <w:webHidden/>
               </w:rPr>
-              <w:t>2</w:t>
+              <w:t>3</w:t>
             </w:r>
             <w:r>
               <w:rPr>
@@ -661,16 +732,17 @@
               <w:tab w:val="right" w:leader="dot" w:pos="9350"/>
             </w:tabs>
             <w:rPr>
+              <w:rFonts w:eastAsiaTheme="minorEastAsia"/>
               <w:noProof/>
             </w:rPr>
           </w:pPr>
-          <w:hyperlink w:anchor="_Toc405646421" w:history="1">
+          <w:hyperlink w:anchor="_Toc405916951" w:history="1">
             <w:r>
               <w:rPr>
                 <w:rStyle w:val="Hyperlink"/>
                 <w:noProof/>
               </w:rPr>
-              <w:t>Data Visualization</w:t>
+              <w:t>Data Visualization (20) (1-1.5 pages)</w:t>
             </w:r>
             <w:r>
               <w:rPr>
@@ -691,7 +763,7 @@
                 <w:noProof/>
                 <w:webHidden/>
               </w:rPr>
-              <w:instrText xml:space="preserve"> PAGEREF _Toc405646421 \h </w:instrText>
+              <w:instrText xml:space="preserve"> PAGEREF _Toc405916951 \h </w:instrText>
             </w:r>
             <w:r>
               <w:rPr>
@@ -711,7 +783,7 @@
                 <w:noProof/>
                 <w:webHidden/>
               </w:rPr>
-              <w:t>3</w:t>
+              <w:t>4</w:t>
             </w:r>
             <w:r>
               <w:rPr>
@@ -729,10 +801,11 @@
               <w:tab w:val="right" w:leader="dot" w:pos="9350"/>
             </w:tabs>
             <w:rPr>
+              <w:rFonts w:eastAsiaTheme="minorEastAsia"/>
               <w:noProof/>
             </w:rPr>
           </w:pPr>
-          <w:hyperlink w:anchor="_Toc405646422" w:history="1">
+          <w:hyperlink w:anchor="_Toc405916952" w:history="1">
             <w:r>
               <w:rPr>
                 <w:rStyle w:val="Hyperlink"/>
@@ -759,7 +832,7 @@
                 <w:noProof/>
                 <w:webHidden/>
               </w:rPr>
-              <w:instrText xml:space="preserve"> PAGEREF _Toc405646422 \h </w:instrText>
+              <w:instrText xml:space="preserve"> PAGEREF _Toc405916952 \h </w:instrText>
             </w:r>
             <w:r>
               <w:rPr>
@@ -779,7 +852,7 @@
                 <w:noProof/>
                 <w:webHidden/>
               </w:rPr>
-              <w:t>3</w:t>
+              <w:t>4</w:t>
             </w:r>
             <w:r>
               <w:rPr>
@@ -797,10 +870,11 @@
               <w:tab w:val="right" w:leader="dot" w:pos="9350"/>
             </w:tabs>
             <w:rPr>
+              <w:rFonts w:eastAsiaTheme="minorEastAsia"/>
               <w:noProof/>
             </w:rPr>
           </w:pPr>
-          <w:hyperlink w:anchor="_Toc405646423" w:history="1">
+          <w:hyperlink w:anchor="_Toc405916953" w:history="1">
             <w:r>
               <w:rPr>
                 <w:rStyle w:val="Hyperlink"/>
@@ -827,7 +901,7 @@
                 <w:noProof/>
                 <w:webHidden/>
               </w:rPr>
-              <w:instrText xml:space="preserve"> PAGEREF _Toc405646423 \h </w:instrText>
+              <w:instrText xml:space="preserve"> PAGEREF _Toc405916953 \h </w:instrText>
             </w:r>
             <w:r>
               <w:rPr>
@@ -847,7 +921,421 @@
                 <w:noProof/>
                 <w:webHidden/>
               </w:rPr>
-              <w:t>3</w:t>
+              <w:t>4</w:t>
+            </w:r>
+            <w:r>
+              <w:rPr>
+                <w:noProof/>
+                <w:webHidden/>
+              </w:rPr>
+              <w:fldChar w:fldCharType="end"/>
+            </w:r>
+          </w:hyperlink>
+        </w:p>
+        <w:p>
+          <w:pPr>
+            <w:pStyle w:val="TOC3"/>
+            <w:tabs>
+              <w:tab w:val="right" w:leader="dot" w:pos="9350"/>
+            </w:tabs>
+            <w:rPr>
+              <w:rFonts w:eastAsiaTheme="minorEastAsia"/>
+              <w:noProof/>
+            </w:rPr>
+          </w:pPr>
+          <w:hyperlink w:anchor="_Toc405916954" w:history="1">
+            <w:r>
+              <w:rPr>
+                <w:rStyle w:val="Hyperlink"/>
+                <w:noProof/>
+              </w:rPr>
+              <w:t>Series - PCP, CDD/HDD, TAVG/TMIN/TMAX</w:t>
+            </w:r>
+            <w:r>
+              <w:rPr>
+                <w:noProof/>
+                <w:webHidden/>
+              </w:rPr>
+              <w:tab/>
+            </w:r>
+            <w:r>
+              <w:rPr>
+                <w:noProof/>
+                <w:webHidden/>
+              </w:rPr>
+              <w:fldChar w:fldCharType="begin"/>
+            </w:r>
+            <w:r>
+              <w:rPr>
+                <w:noProof/>
+                <w:webHidden/>
+              </w:rPr>
+              <w:instrText xml:space="preserve"> PAGEREF _Toc405916954 \h </w:instrText>
+            </w:r>
+            <w:r>
+              <w:rPr>
+                <w:noProof/>
+                <w:webHidden/>
+              </w:rPr>
+            </w:r>
+            <w:r>
+              <w:rPr>
+                <w:noProof/>
+                <w:webHidden/>
+              </w:rPr>
+              <w:fldChar w:fldCharType="separate"/>
+            </w:r>
+            <w:r>
+              <w:rPr>
+                <w:noProof/>
+                <w:webHidden/>
+              </w:rPr>
+              <w:t>4</w:t>
+            </w:r>
+            <w:r>
+              <w:rPr>
+                <w:noProof/>
+                <w:webHidden/>
+              </w:rPr>
+              <w:fldChar w:fldCharType="end"/>
+            </w:r>
+          </w:hyperlink>
+        </w:p>
+        <w:p>
+          <w:pPr>
+            <w:pStyle w:val="TOC3"/>
+            <w:tabs>
+              <w:tab w:val="right" w:leader="dot" w:pos="9350"/>
+            </w:tabs>
+            <w:rPr>
+              <w:rFonts w:eastAsiaTheme="minorEastAsia"/>
+              <w:noProof/>
+            </w:rPr>
+          </w:pPr>
+          <w:hyperlink w:anchor="_Toc405916955" w:history="1">
+            <w:r>
+              <w:rPr>
+                <w:rStyle w:val="Hyperlink"/>
+                <w:noProof/>
+              </w:rPr>
+              <w:t>Region</w:t>
+            </w:r>
+            <w:r>
+              <w:rPr>
+                <w:noProof/>
+                <w:webHidden/>
+              </w:rPr>
+              <w:tab/>
+            </w:r>
+            <w:r>
+              <w:rPr>
+                <w:noProof/>
+                <w:webHidden/>
+              </w:rPr>
+              <w:fldChar w:fldCharType="begin"/>
+            </w:r>
+            <w:r>
+              <w:rPr>
+                <w:noProof/>
+                <w:webHidden/>
+              </w:rPr>
+              <w:instrText xml:space="preserve"> PAGEREF _Toc405916955 \h </w:instrText>
+            </w:r>
+            <w:r>
+              <w:rPr>
+                <w:noProof/>
+                <w:webHidden/>
+              </w:rPr>
+            </w:r>
+            <w:r>
+              <w:rPr>
+                <w:noProof/>
+                <w:webHidden/>
+              </w:rPr>
+              <w:fldChar w:fldCharType="separate"/>
+            </w:r>
+            <w:r>
+              <w:rPr>
+                <w:noProof/>
+                <w:webHidden/>
+              </w:rPr>
+              <w:t>4</w:t>
+            </w:r>
+            <w:r>
+              <w:rPr>
+                <w:noProof/>
+                <w:webHidden/>
+              </w:rPr>
+              <w:fldChar w:fldCharType="end"/>
+            </w:r>
+          </w:hyperlink>
+        </w:p>
+        <w:p>
+          <w:pPr>
+            <w:pStyle w:val="TOC3"/>
+            <w:tabs>
+              <w:tab w:val="right" w:leader="dot" w:pos="9350"/>
+            </w:tabs>
+            <w:rPr>
+              <w:rFonts w:eastAsiaTheme="minorEastAsia"/>
+              <w:noProof/>
+            </w:rPr>
+          </w:pPr>
+          <w:hyperlink w:anchor="_Toc405916956" w:history="1">
+            <w:r>
+              <w:rPr>
+                <w:rStyle w:val="Hyperlink"/>
+                <w:noProof/>
+              </w:rPr>
+              <w:t>Summary Data - Yearly, Quarterly, Monthly</w:t>
+            </w:r>
+            <w:r>
+              <w:rPr>
+                <w:noProof/>
+                <w:webHidden/>
+              </w:rPr>
+              <w:tab/>
+            </w:r>
+            <w:r>
+              <w:rPr>
+                <w:noProof/>
+                <w:webHidden/>
+              </w:rPr>
+              <w:fldChar w:fldCharType="begin"/>
+            </w:r>
+            <w:r>
+              <w:rPr>
+                <w:noProof/>
+                <w:webHidden/>
+              </w:rPr>
+              <w:instrText xml:space="preserve"> PAGEREF _Toc405916956 \h </w:instrText>
+            </w:r>
+            <w:r>
+              <w:rPr>
+                <w:noProof/>
+                <w:webHidden/>
+              </w:rPr>
+            </w:r>
+            <w:r>
+              <w:rPr>
+                <w:noProof/>
+                <w:webHidden/>
+              </w:rPr>
+              <w:fldChar w:fldCharType="separate"/>
+            </w:r>
+            <w:r>
+              <w:rPr>
+                <w:noProof/>
+                <w:webHidden/>
+              </w:rPr>
+              <w:t>4</w:t>
+            </w:r>
+            <w:r>
+              <w:rPr>
+                <w:noProof/>
+                <w:webHidden/>
+              </w:rPr>
+              <w:fldChar w:fldCharType="end"/>
+            </w:r>
+          </w:hyperlink>
+        </w:p>
+        <w:p>
+          <w:pPr>
+            <w:pStyle w:val="TOC3"/>
+            <w:tabs>
+              <w:tab w:val="right" w:leader="dot" w:pos="9350"/>
+            </w:tabs>
+            <w:rPr>
+              <w:rFonts w:eastAsiaTheme="minorEastAsia"/>
+              <w:noProof/>
+            </w:rPr>
+          </w:pPr>
+          <w:hyperlink w:anchor="_Toc405916957" w:history="1">
+            <w:r>
+              <w:rPr>
+                <w:rStyle w:val="Hyperlink"/>
+                <w:noProof/>
+              </w:rPr>
+              <w:t>X/Y Range</w:t>
+            </w:r>
+            <w:r>
+              <w:rPr>
+                <w:noProof/>
+                <w:webHidden/>
+              </w:rPr>
+              <w:tab/>
+            </w:r>
+            <w:r>
+              <w:rPr>
+                <w:noProof/>
+                <w:webHidden/>
+              </w:rPr>
+              <w:fldChar w:fldCharType="begin"/>
+            </w:r>
+            <w:r>
+              <w:rPr>
+                <w:noProof/>
+                <w:webHidden/>
+              </w:rPr>
+              <w:instrText xml:space="preserve"> PAGEREF _Toc405916957 \h </w:instrText>
+            </w:r>
+            <w:r>
+              <w:rPr>
+                <w:noProof/>
+                <w:webHidden/>
+              </w:rPr>
+            </w:r>
+            <w:r>
+              <w:rPr>
+                <w:noProof/>
+                <w:webHidden/>
+              </w:rPr>
+              <w:fldChar w:fldCharType="separate"/>
+            </w:r>
+            <w:r>
+              <w:rPr>
+                <w:noProof/>
+                <w:webHidden/>
+              </w:rPr>
+              <w:t>4</w:t>
+            </w:r>
+            <w:r>
+              <w:rPr>
+                <w:noProof/>
+                <w:webHidden/>
+              </w:rPr>
+              <w:fldChar w:fldCharType="end"/>
+            </w:r>
+          </w:hyperlink>
+        </w:p>
+        <w:p>
+          <w:pPr>
+            <w:pStyle w:val="TOC3"/>
+            <w:tabs>
+              <w:tab w:val="right" w:leader="dot" w:pos="9350"/>
+            </w:tabs>
+            <w:rPr>
+              <w:rFonts w:eastAsiaTheme="minorEastAsia"/>
+              <w:noProof/>
+            </w:rPr>
+          </w:pPr>
+          <w:hyperlink w:anchor="_Toc405916958" w:history="1">
+            <w:r>
+              <w:rPr>
+                <w:rStyle w:val="Hyperlink"/>
+                <w:noProof/>
+              </w:rPr>
+              <w:t>Time Slider</w:t>
+            </w:r>
+            <w:r>
+              <w:rPr>
+                <w:noProof/>
+                <w:webHidden/>
+              </w:rPr>
+              <w:tab/>
+            </w:r>
+            <w:r>
+              <w:rPr>
+                <w:noProof/>
+                <w:webHidden/>
+              </w:rPr>
+              <w:fldChar w:fldCharType="begin"/>
+            </w:r>
+            <w:r>
+              <w:rPr>
+                <w:noProof/>
+                <w:webHidden/>
+              </w:rPr>
+              <w:instrText xml:space="preserve"> PAGEREF _Toc405916958 \h </w:instrText>
+            </w:r>
+            <w:r>
+              <w:rPr>
+                <w:noProof/>
+                <w:webHidden/>
+              </w:rPr>
+            </w:r>
+            <w:r>
+              <w:rPr>
+                <w:noProof/>
+                <w:webHidden/>
+              </w:rPr>
+              <w:fldChar w:fldCharType="separate"/>
+            </w:r>
+            <w:r>
+              <w:rPr>
+                <w:noProof/>
+                <w:webHidden/>
+              </w:rPr>
+              <w:t>4</w:t>
+            </w:r>
+            <w:r>
+              <w:rPr>
+                <w:noProof/>
+                <w:webHidden/>
+              </w:rPr>
+              <w:fldChar w:fldCharType="end"/>
+            </w:r>
+          </w:hyperlink>
+        </w:p>
+        <w:p>
+          <w:pPr>
+            <w:pStyle w:val="TOC3"/>
+            <w:tabs>
+              <w:tab w:val="right" w:leader="dot" w:pos="9350"/>
+            </w:tabs>
+            <w:rPr>
+              <w:rFonts w:eastAsiaTheme="minorEastAsia"/>
+              <w:noProof/>
+            </w:rPr>
+          </w:pPr>
+          <w:hyperlink w:anchor="_Toc405916959" w:history="1">
+            <w:r>
+              <w:rPr>
+                <w:rStyle w:val="Hyperlink"/>
+                <w:noProof/>
+              </w:rPr>
+              <w:t>Printing</w:t>
+            </w:r>
+            <w:r>
+              <w:rPr>
+                <w:noProof/>
+                <w:webHidden/>
+              </w:rPr>
+              <w:tab/>
+            </w:r>
+            <w:r>
+              <w:rPr>
+                <w:noProof/>
+                <w:webHidden/>
+              </w:rPr>
+              <w:fldChar w:fldCharType="begin"/>
+            </w:r>
+            <w:r>
+              <w:rPr>
+                <w:noProof/>
+                <w:webHidden/>
+              </w:rPr>
+              <w:instrText xml:space="preserve"> PAGEREF _Toc405916959 \h </w:instrText>
+            </w:r>
+            <w:r>
+              <w:rPr>
+                <w:noProof/>
+                <w:webHidden/>
+              </w:rPr>
+            </w:r>
+            <w:r>
+              <w:rPr>
+                <w:noProof/>
+                <w:webHidden/>
+              </w:rPr>
+              <w:fldChar w:fldCharType="separate"/>
+            </w:r>
+            <w:r>
+              <w:rPr>
+                <w:noProof/>
+                <w:webHidden/>
+              </w:rPr>
+              <w:t>4</w:t>
             </w:r>
             <w:r>
               <w:rPr>
@@ -865,15 +1353,85 @@
               <w:tab w:val="right" w:leader="dot" w:pos="9350"/>
             </w:tabs>
             <w:rPr>
+              <w:rFonts w:eastAsiaTheme="minorEastAsia"/>
               <w:noProof/>
             </w:rPr>
           </w:pPr>
-          <w:hyperlink w:anchor="_Toc405646424" w:history="1">
+          <w:hyperlink w:anchor="_Toc405916960" w:history="1">
             <w:r>
               <w:rPr>
                 <w:rStyle w:val="Hyperlink"/>
                 <w:noProof/>
               </w:rPr>
+              <w:t>Schema Diagram (20 - includes appendix of scripts below)</w:t>
+            </w:r>
+            <w:r>
+              <w:rPr>
+                <w:noProof/>
+                <w:webHidden/>
+              </w:rPr>
+              <w:tab/>
+            </w:r>
+            <w:r>
+              <w:rPr>
+                <w:noProof/>
+                <w:webHidden/>
+              </w:rPr>
+              <w:fldChar w:fldCharType="begin"/>
+            </w:r>
+            <w:r>
+              <w:rPr>
+                <w:noProof/>
+                <w:webHidden/>
+              </w:rPr>
+              <w:instrText xml:space="preserve"> PAGEREF _Toc405916960 \h </w:instrText>
+            </w:r>
+            <w:r>
+              <w:rPr>
+                <w:noProof/>
+                <w:webHidden/>
+              </w:rPr>
+            </w:r>
+            <w:r>
+              <w:rPr>
+                <w:noProof/>
+                <w:webHidden/>
+              </w:rPr>
+              <w:fldChar w:fldCharType="separate"/>
+            </w:r>
+            <w:r>
+              <w:rPr>
+                <w:noProof/>
+                <w:webHidden/>
+              </w:rPr>
+              <w:t>5</w:t>
+            </w:r>
+            <w:r>
+              <w:rPr>
+                <w:noProof/>
+                <w:webHidden/>
+              </w:rPr>
+              <w:fldChar w:fldCharType="end"/>
+            </w:r>
+          </w:hyperlink>
+        </w:p>
+        <w:p>
+          <w:pPr>
+            <w:pStyle w:val="TOC1"/>
+            <w:tabs>
+              <w:tab w:val="right" w:leader="dot" w:pos="9350"/>
+            </w:tabs>
+            <w:rPr>
+              <w:rFonts w:eastAsiaTheme="minorEastAsia"/>
+              <w:noProof/>
+            </w:rPr>
+          </w:pPr>
+          <w:hyperlink w:anchor="_Toc405916961" w:history="1">
+            <w:r>
+              <w:rPr>
+                <w:rStyle w:val="Hyperlink"/>
+                <w:noProof/>
+              </w:rPr>
               <w:t>Appendix A - SQL Scripts</w:t>
             </w:r>
             <w:r>
@@ -895,7 +1453,7 @@
                 <w:noProof/>
                 <w:webHidden/>
               </w:rPr>
-              <w:instrText xml:space="preserve"> PAGEREF _Toc405646424 \h </w:instrText>
+              <w:instrText xml:space="preserve"> PAGEREF _Toc405916961 \h </w:instrText>
             </w:r>
             <w:r>
               <w:rPr>
@@ -915,7 +1473,7 @@
                 <w:noProof/>
                 <w:webHidden/>
               </w:rPr>
-              <w:t>4</w:t>
+              <w:t>6</w:t>
             </w:r>
             <w:r>
               <w:rPr>
@@ -944,7 +1502,6 @@
           <w:szCs w:val="28"/>
         </w:rPr>
       </w:pPr>
-      <w:bookmarkStart w:id="0" w:name="_Toc405646417"/>
       <w:r>
         <w:br w:type="page"/>
       </w:r>
@@ -953,11 +1510,30 @@
       <w:pPr>
         <w:pStyle w:val="Heading1"/>
       </w:pPr>
+      <w:bookmarkStart w:id="0" w:name="_Toc405916946"/>
       <w:r>
         <w:lastRenderedPageBreak/>
         <w:t>Transformation Requirements</w:t>
       </w:r>
+      <w:r>
+        <w:t xml:space="preserve"> (15)</w:t>
+      </w:r>
       <w:bookmarkEnd w:id="0"/>
+    </w:p>
+    <w:p>
+      <w:pPr>
+        <w:pStyle w:val="Heading2"/>
+      </w:pPr>
+      <w:bookmarkStart w:id="1" w:name="_Toc405916947"/>
+      <w:r>
+        <w:t>Overall</w:t>
+      </w:r>
+      <w:bookmarkEnd w:id="1"/>
+    </w:p>
+    <w:p>
+      <w:r>
+        <w:t>The ETL was done within the asp.net application, which was then bulk uploaded into the database.</w:t>
+      </w:r>
     </w:p>
     <w:p>
       <w:pPr>
@@ -967,14 +1543,14 @@
           <w:numId w:val="2"/>
         </w:numPr>
       </w:pPr>
-      <w:bookmarkStart w:id="1" w:name="_Toc405646418"/>
-      <w:r>
-        <w:t>Fahrenheit to Celsius</w:t>
-      </w:r>
-      <w:bookmarkEnd w:id="1"/>
-      <w:r>
-        <w:t xml:space="preserve"> </w:t>
-      </w:r>
+      <w:bookmarkStart w:id="2" w:name="_Toc405916948"/>
+      <w:r>
+        <w:t xml:space="preserve">Fahrenheit to Celsius </w:t>
+      </w:r>
+      <w:r>
+        <w:t>(5)</w:t>
+      </w:r>
+      <w:bookmarkEnd w:id="2"/>
     </w:p>
     <w:p>
       <w:r>
@@ -1000,29 +1576,7 @@
           <w:szCs w:val="19"/>
           <w:highlight w:val="white"/>
         </w:rPr>
-        <w:t xml:space="preserve"> ((</w:t>
-      </w:r>
-      <w:proofErr w:type="spellStart"/>
-      <w:r>
-        <w:rPr>
-          <w:rFonts w:ascii="Consolas" w:hAnsi="Consolas" w:cs="Consolas"/>
-          <w:color w:val="000000"/>
-          <w:sz w:val="19"/>
-          <w:szCs w:val="19"/>
-          <w:highlight w:val="white"/>
-        </w:rPr>
-        <w:t>fah</w:t>
-      </w:r>
-      <w:proofErr w:type="spellEnd"/>
-      <w:r>
-        <w:rPr>
-          <w:rFonts w:ascii="Consolas" w:hAnsi="Consolas" w:cs="Consolas"/>
-          <w:color w:val="000000"/>
-          <w:sz w:val="19"/>
-          <w:szCs w:val="19"/>
-          <w:highlight w:val="white"/>
-        </w:rPr>
-        <w:t xml:space="preserve"> - 32) * 5.0M / 9.0M);</w:t>
+        <w:t xml:space="preserve"> ((fah - 32) * 5.0M / 9.0M);</w:t>
       </w:r>
     </w:p>
     <w:p>
@@ -1033,7 +1587,7 @@
           <w:numId w:val="2"/>
         </w:numPr>
       </w:pPr>
-      <w:bookmarkStart w:id="2" w:name="_Toc405646419"/>
+      <w:bookmarkStart w:id="3" w:name="_Toc405916949"/>
       <w:r>
         <w:t>Inches to Mi</w:t>
       </w:r>
@@ -1043,7 +1597,10 @@
       <w:r>
         <w:t>limeters</w:t>
       </w:r>
-      <w:bookmarkEnd w:id="2"/>
+      <w:r>
+        <w:t xml:space="preserve"> (5)</w:t>
+      </w:r>
+      <w:bookmarkEnd w:id="3"/>
     </w:p>
     <w:p>
       <w:r>
@@ -1086,16 +1643,14 @@
           <w:numId w:val="2"/>
         </w:numPr>
       </w:pPr>
-      <w:bookmarkStart w:id="3" w:name="_Toc405646420"/>
-      <w:r>
-        <w:t xml:space="preserve">Parse </w:t>
-      </w:r>
-      <w:proofErr w:type="spellStart"/>
-      <w:r>
-        <w:t>YearMonth</w:t>
-      </w:r>
-      <w:bookmarkEnd w:id="3"/>
-      <w:proofErr w:type="spellEnd"/>
+      <w:bookmarkStart w:id="4" w:name="_Toc405916950"/>
+      <w:r>
+        <w:t>Parse YearMonth</w:t>
+      </w:r>
+      <w:r>
+        <w:t xml:space="preserve"> (5)</w:t>
+      </w:r>
+      <w:bookmarkEnd w:id="4"/>
     </w:p>
     <w:p>
       <w:r>
@@ -1122,7 +1677,6 @@
           <w:highlight w:val="white"/>
         </w:rPr>
       </w:pPr>
-      <w:proofErr w:type="spellStart"/>
       <w:r>
         <w:rPr>
           <w:rFonts w:ascii="Consolas" w:hAnsi="Consolas" w:cs="Consolas"/>
@@ -1133,7 +1687,6 @@
         </w:rPr>
         <w:t>bool</w:t>
       </w:r>
-      <w:proofErr w:type="spellEnd"/>
       <w:r>
         <w:rPr>
           <w:rFonts w:ascii="Consolas" w:hAnsi="Consolas" w:cs="Consolas"/>
@@ -1142,29 +1695,7 @@
           <w:szCs w:val="19"/>
           <w:highlight w:val="white"/>
         </w:rPr>
-        <w:t xml:space="preserve"> </w:t>
-      </w:r>
-      <w:proofErr w:type="spellStart"/>
-      <w:r>
-        <w:rPr>
-          <w:rFonts w:ascii="Consolas" w:hAnsi="Consolas" w:cs="Consolas"/>
-          <w:color w:val="000000"/>
-          <w:sz w:val="19"/>
-          <w:szCs w:val="19"/>
-          <w:highlight w:val="white"/>
-        </w:rPr>
-        <w:t>returnVal</w:t>
-      </w:r>
-      <w:proofErr w:type="spellEnd"/>
-      <w:r>
-        <w:rPr>
-          <w:rFonts w:ascii="Consolas" w:hAnsi="Consolas" w:cs="Consolas"/>
-          <w:color w:val="000000"/>
-          <w:sz w:val="19"/>
-          <w:szCs w:val="19"/>
-          <w:highlight w:val="white"/>
-        </w:rPr>
-        <w:t xml:space="preserve"> = </w:t>
+        <w:t xml:space="preserve"> returnVal = </w:t>
       </w:r>
       <w:r>
         <w:rPr>
@@ -1239,29 +1770,7 @@
           <w:szCs w:val="19"/>
           <w:highlight w:val="white"/>
         </w:rPr>
-        <w:t>.TryParse(</w:t>
-      </w:r>
-      <w:proofErr w:type="spellStart"/>
-      <w:r>
-        <w:rPr>
-          <w:rFonts w:ascii="Consolas" w:hAnsi="Consolas" w:cs="Consolas"/>
-          <w:color w:val="000000"/>
-          <w:sz w:val="19"/>
-          <w:szCs w:val="19"/>
-          <w:highlight w:val="white"/>
-        </w:rPr>
-        <w:t>input.Substring</w:t>
-      </w:r>
-      <w:proofErr w:type="spellEnd"/>
-      <w:r>
-        <w:rPr>
-          <w:rFonts w:ascii="Consolas" w:hAnsi="Consolas" w:cs="Consolas"/>
-          <w:color w:val="000000"/>
-          <w:sz w:val="19"/>
-          <w:szCs w:val="19"/>
-          <w:highlight w:val="white"/>
-        </w:rPr>
-        <w:t xml:space="preserve">(0, 4), </w:t>
+        <w:t xml:space="preserve">.TryParse(input.Substring(0, 4), </w:t>
       </w:r>
       <w:r>
         <w:rPr>
@@ -1333,7 +1842,6 @@
         </w:rPr>
         <w:tab/>
       </w:r>
-      <w:proofErr w:type="spellStart"/>
       <w:r>
         <w:rPr>
           <w:rFonts w:ascii="Consolas" w:hAnsi="Consolas" w:cs="Consolas"/>
@@ -1342,18 +1850,7 @@
           <w:szCs w:val="19"/>
           <w:highlight w:val="white"/>
         </w:rPr>
-        <w:t>returnVal</w:t>
-      </w:r>
-      <w:proofErr w:type="spellEnd"/>
-      <w:r>
-        <w:rPr>
-          <w:rFonts w:ascii="Consolas" w:hAnsi="Consolas" w:cs="Consolas"/>
-          <w:color w:val="000000"/>
-          <w:sz w:val="19"/>
-          <w:szCs w:val="19"/>
-          <w:highlight w:val="white"/>
-        </w:rPr>
-        <w:t xml:space="preserve"> = </w:t>
+        <w:t xml:space="preserve">returnVal = </w:t>
       </w:r>
       <w:r>
         <w:rPr>
@@ -1435,7 +1932,6 @@
         </w:rPr>
         <w:t>(!</w:t>
       </w:r>
-      <w:proofErr w:type="spellStart"/>
       <w:r>
         <w:rPr>
           <w:rFonts w:ascii="Consolas" w:hAnsi="Consolas" w:cs="Consolas"/>
@@ -1454,40 +1950,7 @@
           <w:szCs w:val="19"/>
           <w:highlight w:val="white"/>
         </w:rPr>
-        <w:t>.TryParse</w:t>
-      </w:r>
-      <w:proofErr w:type="spellEnd"/>
-      <w:r>
-        <w:rPr>
-          <w:rFonts w:ascii="Consolas" w:hAnsi="Consolas" w:cs="Consolas"/>
-          <w:color w:val="000000"/>
-          <w:sz w:val="19"/>
-          <w:szCs w:val="19"/>
-          <w:highlight w:val="white"/>
-        </w:rPr>
-        <w:t>(</w:t>
-      </w:r>
-      <w:proofErr w:type="spellStart"/>
-      <w:r>
-        <w:rPr>
-          <w:rFonts w:ascii="Consolas" w:hAnsi="Consolas" w:cs="Consolas"/>
-          <w:color w:val="000000"/>
-          <w:sz w:val="19"/>
-          <w:szCs w:val="19"/>
-          <w:highlight w:val="white"/>
-        </w:rPr>
-        <w:t>input.Substring</w:t>
-      </w:r>
-      <w:proofErr w:type="spellEnd"/>
-      <w:r>
-        <w:rPr>
-          <w:rFonts w:ascii="Consolas" w:hAnsi="Consolas" w:cs="Consolas"/>
-          <w:color w:val="000000"/>
-          <w:sz w:val="19"/>
-          <w:szCs w:val="19"/>
-          <w:highlight w:val="white"/>
-        </w:rPr>
-        <w:t xml:space="preserve">(4, 2), </w:t>
+        <w:t xml:space="preserve">.TryParse(input.Substring(4, 2), </w:t>
       </w:r>
       <w:r>
         <w:rPr>
@@ -1557,29 +2020,7 @@
           <w:szCs w:val="19"/>
           <w:highlight w:val="white"/>
         </w:rPr>
-        <w:t xml:space="preserve">    </w:t>
-      </w:r>
-      <w:proofErr w:type="spellStart"/>
-      <w:r>
-        <w:rPr>
-          <w:rFonts w:ascii="Consolas" w:hAnsi="Consolas" w:cs="Consolas"/>
-          <w:color w:val="000000"/>
-          <w:sz w:val="19"/>
-          <w:szCs w:val="19"/>
-          <w:highlight w:val="white"/>
-        </w:rPr>
-        <w:t>returnVal</w:t>
-      </w:r>
-      <w:proofErr w:type="spellEnd"/>
-      <w:r>
-        <w:rPr>
-          <w:rFonts w:ascii="Consolas" w:hAnsi="Consolas" w:cs="Consolas"/>
-          <w:color w:val="000000"/>
-          <w:sz w:val="19"/>
-          <w:szCs w:val="19"/>
-          <w:highlight w:val="white"/>
-        </w:rPr>
-        <w:t xml:space="preserve"> = </w:t>
+        <w:t xml:space="preserve">    returnVal = </w:t>
       </w:r>
       <w:r>
         <w:rPr>
@@ -1646,72 +2087,256 @@
           <w:szCs w:val="19"/>
           <w:highlight w:val="white"/>
         </w:rPr>
+        <w:t xml:space="preserve"> returnVal;</w:t>
+      </w:r>
+    </w:p>
+    <w:p>
+      <w:pPr>
+        <w:rPr>
+          <w:rFonts w:asciiTheme="majorHAnsi" w:eastAsiaTheme="majorEastAsia" w:hAnsiTheme="majorHAnsi" w:cstheme="majorBidi"/>
+          <w:b/>
+          <w:bCs/>
+          <w:color w:val="365F91" w:themeColor="accent1" w:themeShade="BF"/>
+          <w:sz w:val="28"/>
+          <w:szCs w:val="28"/>
+        </w:rPr>
+      </w:pPr>
+      <w:r>
+        <w:br w:type="page"/>
+      </w:r>
+    </w:p>
+    <w:p>
+      <w:pPr>
+        <w:pStyle w:val="Heading1"/>
+      </w:pPr>
+      <w:bookmarkStart w:id="5" w:name="_Toc405916951"/>
+      <w:r>
+        <w:lastRenderedPageBreak/>
+        <w:t>Data Visualization</w:t>
+      </w:r>
+      <w:r>
+        <w:t xml:space="preserve"> (20)</w:t>
+      </w:r>
+      <w:r>
+        <w:t xml:space="preserve"> (1-1.5 pages)</w:t>
+      </w:r>
+      <w:bookmarkEnd w:id="5"/>
+    </w:p>
+    <w:p>
+      <w:pPr>
+        <w:pStyle w:val="Heading2"/>
+      </w:pPr>
+      <w:bookmarkStart w:id="6" w:name="_Toc405916952"/>
+      <w:r>
+        <w:t>Libraries</w:t>
+      </w:r>
+      <w:bookmarkEnd w:id="6"/>
+      <w:r>
         <w:t xml:space="preserve"> </w:t>
       </w:r>
-      <w:proofErr w:type="spellStart"/>
-      <w:r>
-        <w:rPr>
-          <w:rFonts w:ascii="Consolas" w:hAnsi="Consolas" w:cs="Consolas"/>
-          <w:color w:val="000000"/>
-          <w:sz w:val="19"/>
-          <w:szCs w:val="19"/>
-          <w:highlight w:val="white"/>
-        </w:rPr>
-        <w:t>returnVal</w:t>
-      </w:r>
-      <w:proofErr w:type="spellEnd"/>
-      <w:r>
-        <w:rPr>
-          <w:rFonts w:ascii="Consolas" w:hAnsi="Consolas" w:cs="Consolas"/>
-          <w:color w:val="000000"/>
-          <w:sz w:val="19"/>
-          <w:szCs w:val="19"/>
-          <w:highlight w:val="white"/>
-        </w:rPr>
-        <w:t>;</w:t>
+    </w:p>
+    <w:p>
+      <w:pPr>
+        <w:pStyle w:val="ListParagraph"/>
+        <w:numPr>
+          <w:ilvl w:val="0"/>
+          <w:numId w:val="4"/>
+        </w:numPr>
+      </w:pPr>
+      <w:r>
+        <w:t>Google.Visualization</w:t>
+      </w:r>
+    </w:p>
+    <w:p>
+      <w:pPr>
+        <w:pStyle w:val="ListParagraph"/>
+        <w:numPr>
+          <w:ilvl w:val="0"/>
+          <w:numId w:val="4"/>
+        </w:numPr>
+      </w:pPr>
+      <w:r>
+        <w:t>ASP.NET</w:t>
+      </w:r>
+    </w:p>
+    <w:p>
+      <w:pPr>
+        <w:pStyle w:val="Heading2"/>
+      </w:pPr>
+      <w:bookmarkStart w:id="7" w:name="_Toc405916953"/>
+      <w:r>
+        <w:t>General Approach</w:t>
+      </w:r>
+      <w:bookmarkEnd w:id="7"/>
+    </w:p>
+    <w:p>
+      <w:pPr>
+        <w:pStyle w:val="Heading3"/>
+      </w:pPr>
+      <w:bookmarkStart w:id="8" w:name="_Toc405916954"/>
+      <w:r>
+        <w:t>Series - PCP, CDD/HDD, TAVG/TMIN/TMAX</w:t>
+      </w:r>
+      <w:bookmarkEnd w:id="8"/>
+    </w:p>
+    <w:p>
+      <w:r>
+        <w:t>In order to plot a series you need to pass the stored procedure a reference to which graph you want to put on the screen.</w:t>
+      </w:r>
+    </w:p>
+    <w:p>
+      <w:pPr>
+        <w:pStyle w:val="Heading3"/>
+      </w:pPr>
+      <w:bookmarkStart w:id="9" w:name="_Toc405916955"/>
+      <w:r>
+        <w:t>Region</w:t>
+      </w:r>
+      <w:bookmarkEnd w:id="9"/>
+      <w:r>
+        <w:t xml:space="preserve"> </w:t>
+      </w:r>
+    </w:p>
+    <w:p>
+      <w:r>
+        <w:t>In order to plot a series</w:t>
+      </w:r>
+      <w:r>
+        <w:t xml:space="preserve"> for a specified region</w:t>
+      </w:r>
+      <w:r>
+        <w:t>, you must select a region from a dropdown menu of possible regions you can view, this is passed in along with the series requested.</w:t>
+      </w:r>
+    </w:p>
+    <w:p>
+      <w:pPr>
+        <w:pStyle w:val="Heading3"/>
+      </w:pPr>
+      <w:bookmarkStart w:id="10" w:name="_Toc405916956"/>
+      <w:r>
+        <w:t>Summary Data - Yearly, Quarterly, Monthly</w:t>
+      </w:r>
+      <w:bookmarkEnd w:id="10"/>
+    </w:p>
+    <w:p>
+      <w:r>
+        <w:t>In order to plot summary data, you must select the corresponding radio button. This is passed in along with the series and region requested.</w:t>
+      </w:r>
+    </w:p>
+    <w:p>
+      <w:pPr>
+        <w:pStyle w:val="Heading3"/>
+      </w:pPr>
+      <w:bookmarkStart w:id="11" w:name="_Toc405916957"/>
+      <w:r>
+        <w:t>X/Y Range</w:t>
+      </w:r>
+      <w:bookmarkEnd w:id="11"/>
+      <w:r>
+        <w:t xml:space="preserve"> </w:t>
+      </w:r>
+    </w:p>
+    <w:p>
+      <w:r>
+        <w:t>Google.Visualization provides a chart that dynamically sets the X and Y ranges to reasonable numbers.</w:t>
+      </w:r>
+    </w:p>
+    <w:p>
+      <w:pPr>
+        <w:pStyle w:val="Heading3"/>
+      </w:pPr>
+      <w:bookmarkStart w:id="12" w:name="_Toc405916958"/>
+      <w:r>
+        <w:t>Time Slider</w:t>
+      </w:r>
+      <w:bookmarkEnd w:id="12"/>
+    </w:p>
+    <w:p>
+      <w:r>
+        <w:t>The time slider is provided by Google using Google.Visualization.ChartRangeFilter. It allows the user to select a start and an end date.</w:t>
+      </w:r>
+    </w:p>
+    <w:p>
+      <w:pPr>
+        <w:pStyle w:val="Heading3"/>
+      </w:pPr>
+      <w:bookmarkStart w:id="13" w:name="_Toc405916959"/>
+      <w:r>
+        <w:t>Printing</w:t>
+      </w:r>
+      <w:bookmarkEnd w:id="13"/>
+    </w:p>
+    <w:p>
+      <w:r>
+        <w:t>To print, we used a PDF writer.</w:t>
+      </w:r>
+    </w:p>
+    <w:p>
+      <w:pPr>
+        <w:rPr>
+          <w:rFonts w:asciiTheme="majorHAnsi" w:eastAsiaTheme="majorEastAsia" w:hAnsiTheme="majorHAnsi" w:cstheme="majorBidi"/>
+          <w:b/>
+          <w:bCs/>
+          <w:color w:val="365F91" w:themeColor="accent1" w:themeShade="BF"/>
+          <w:sz w:val="28"/>
+          <w:szCs w:val="28"/>
+        </w:rPr>
+      </w:pPr>
+      <w:r>
+        <w:br w:type="page"/>
       </w:r>
     </w:p>
     <w:p>
       <w:pPr>
         <w:pStyle w:val="Heading1"/>
       </w:pPr>
-      <w:bookmarkStart w:id="4" w:name="_Toc405646421"/>
-      <w:r>
-        <w:t>Data Visualization</w:t>
-      </w:r>
-      <w:bookmarkEnd w:id="4"/>
+      <w:bookmarkStart w:id="14" w:name="_Toc405916960"/>
+      <w:r>
+        <w:lastRenderedPageBreak/>
+        <w:t>Schema Diagram (20</w:t>
+      </w:r>
+      <w:r>
+        <w:t xml:space="preserve"> - includes appendix of scripts below</w:t>
+      </w:r>
+      <w:r>
+        <w:t>)</w:t>
+      </w:r>
+      <w:bookmarkEnd w:id="14"/>
     </w:p>
     <w:p>
       <w:pPr>
         <w:pStyle w:val="Heading2"/>
       </w:pPr>
-      <w:bookmarkStart w:id="5" w:name="_Toc405646422"/>
-      <w:r>
-        <w:t>Libraries</w:t>
-      </w:r>
-      <w:bookmarkEnd w:id="5"/>
-      <w:r>
-        <w:t xml:space="preserve"> </w:t>
-      </w:r>
-    </w:p>
-    <w:p>
-      <w:r>
-        <w:t>//</w:t>
-      </w:r>
-    </w:p>
-    <w:p>
-      <w:pPr>
-        <w:pStyle w:val="Heading2"/>
-      </w:pPr>
-      <w:bookmarkStart w:id="6" w:name="_Toc405646423"/>
-      <w:r>
-        <w:t>General Approach</w:t>
-      </w:r>
-      <w:bookmarkEnd w:id="6"/>
-    </w:p>
-    <w:p>
-      <w:r>
-        <w:t>//</w:t>
+      <w:r>
+        <w:t>Schema with a Single User</w:t>
+      </w:r>
+    </w:p>
+    <w:p>
+      <w:r>
+        <w:pict>
+          <v:shapetype id="_x0000_t75" coordsize="21600,21600" o:spt="75" o:preferrelative="t" path="m@4@5l@4@11@9@11@9@5xe" filled="f" stroked="f">
+            <v:stroke joinstyle="miter"/>
+            <v:formulas>
+              <v:f eqn="if lineDrawn pixelLineWidth 0"/>
+              <v:f eqn="sum @0 1 0"/>
+              <v:f eqn="sum 0 0 @1"/>
+              <v:f eqn="prod @2 1 2"/>
+              <v:f eqn="prod @3 21600 pixelWidth"/>
+              <v:f eqn="prod @3 21600 pixelHeight"/>
+              <v:f eqn="sum @0 0 1"/>
+              <v:f eqn="prod @6 1 2"/>
+              <v:f eqn="prod @7 21600 pixelWidth"/>
+              <v:f eqn="sum @8 21600 0"/>
+              <v:f eqn="prod @7 21600 pixelHeight"/>
+              <v:f eqn="sum @10 21600 0"/>
+            </v:formulas>
+            <v:path o:extrusionok="f" gradientshapeok="t" o:connecttype="rect"/>
+            <o:lock v:ext="edit" aspectratio="t"/>
+          </v:shapetype>
+          <v:shape id="_x0000_i1025" type="#_x0000_t75" style="width:456.75pt;height:342pt">
+            <v:imagedata r:id="rId7" o:title="schema"/>
+          </v:shape>
+        </w:pict>
       </w:r>
     </w:p>
     <w:p>
@@ -1723,12 +2348,12 @@
       <w:pPr>
         <w:pStyle w:val="Heading1"/>
       </w:pPr>
-      <w:bookmarkStart w:id="7" w:name="_Toc405646424"/>
+      <w:bookmarkStart w:id="15" w:name="_Toc405916961"/>
       <w:r>
         <w:lastRenderedPageBreak/>
         <w:t>Appendix A - SQL Scripts</w:t>
       </w:r>
-      <w:bookmarkEnd w:id="7"/>
+      <w:bookmarkEnd w:id="15"/>
     </w:p>
     <w:p>
       <w:r>
@@ -1835,6 +2460,205 @@
     </w:lvl>
   </w:abstractNum>
   <w:abstractNum w:abstractNumId="1">
+    <w:nsid w:val="2F447FC2"/>
+    <w:multiLevelType w:val="hybridMultilevel"/>
+    <w:tmpl w:val="08D050E6"/>
+    <w:lvl w:ilvl="0" w:tplc="04090001">
+      <w:start w:val="1"/>
+      <w:numFmt w:val="bullet"/>
+      <w:lvlText w:val=""/>
+      <w:lvlJc w:val="left"/>
+      <w:pPr>
+        <w:ind w:left="360" w:hanging="360"/>
+      </w:pPr>
+      <w:rPr>
+        <w:rFonts w:ascii="Symbol" w:hAnsi="Symbol" w:hint="default"/>
+      </w:rPr>
+    </w:lvl>
+    <w:lvl w:ilvl="1" w:tplc="04090003" w:tentative="1">
+      <w:start w:val="1"/>
+      <w:numFmt w:val="bullet"/>
+      <w:lvlText w:val="o"/>
+      <w:lvlJc w:val="left"/>
+      <w:pPr>
+        <w:ind w:left="1080" w:hanging="360"/>
+      </w:pPr>
+      <w:rPr>
+        <w:rFonts w:ascii="Courier New" w:hAnsi="Courier New" w:cs="Courier New" w:hint="default"/>
+      </w:rPr>
+    </w:lvl>
+    <w:lvl w:ilvl="2" w:tplc="04090005" w:tentative="1">
+      <w:start w:val="1"/>
+      <w:numFmt w:val="bullet"/>
+      <w:lvlText w:val=""/>
+      <w:lvlJc w:val="left"/>
+      <w:pPr>
+        <w:ind w:left="1800" w:hanging="360"/>
+      </w:pPr>
+      <w:rPr>
+        <w:rFonts w:ascii="Wingdings" w:hAnsi="Wingdings" w:hint="default"/>
+      </w:rPr>
+    </w:lvl>
+    <w:lvl w:ilvl="3" w:tplc="04090001" w:tentative="1">
+      <w:start w:val="1"/>
+      <w:numFmt w:val="bullet"/>
+      <w:lvlText w:val=""/>
+      <w:lvlJc w:val="left"/>
+      <w:pPr>
+        <w:ind w:left="2520" w:hanging="360"/>
+      </w:pPr>
+      <w:rPr>
+        <w:rFonts w:ascii="Symbol" w:hAnsi="Symbol" w:hint="default"/>
+      </w:rPr>
+    </w:lvl>
+    <w:lvl w:ilvl="4" w:tplc="04090003" w:tentative="1">
+      <w:start w:val="1"/>
+      <w:numFmt w:val="bullet"/>
+      <w:lvlText w:val="o"/>
+      <w:lvlJc w:val="left"/>
+      <w:pPr>
+        <w:ind w:left="3240" w:hanging="360"/>
+      </w:pPr>
+      <w:rPr>
+        <w:rFonts w:ascii="Courier New" w:hAnsi="Courier New" w:cs="Courier New" w:hint="default"/>
+      </w:rPr>
+    </w:lvl>
+    <w:lvl w:ilvl="5" w:tplc="04090005" w:tentative="1">
+      <w:start w:val="1"/>
+      <w:numFmt w:val="bullet"/>
+      <w:lvlText w:val=""/>
+      <w:lvlJc w:val="left"/>
+      <w:pPr>
+        <w:ind w:left="3960" w:hanging="360"/>
+      </w:pPr>
+      <w:rPr>
+        <w:rFonts w:ascii="Wingdings" w:hAnsi="Wingdings" w:hint="default"/>
+      </w:rPr>
+    </w:lvl>
+    <w:lvl w:ilvl="6" w:tplc="04090001" w:tentative="1">
+      <w:start w:val="1"/>
+      <w:numFmt w:val="bullet"/>
+      <w:lvlText w:val=""/>
+      <w:lvlJc w:val="left"/>
+      <w:pPr>
+        <w:ind w:left="4680" w:hanging="360"/>
+      </w:pPr>
+      <w:rPr>
+        <w:rFonts w:ascii="Symbol" w:hAnsi="Symbol" w:hint="default"/>
+      </w:rPr>
+    </w:lvl>
+    <w:lvl w:ilvl="7" w:tplc="04090003" w:tentative="1">
+      <w:start w:val="1"/>
+      <w:numFmt w:val="bullet"/>
+      <w:lvlText w:val="o"/>
+      <w:lvlJc w:val="left"/>
+      <w:pPr>
+        <w:ind w:left="5400" w:hanging="360"/>
+      </w:pPr>
+      <w:rPr>
+        <w:rFonts w:ascii="Courier New" w:hAnsi="Courier New" w:cs="Courier New" w:hint="default"/>
+      </w:rPr>
+    </w:lvl>
+    <w:lvl w:ilvl="8" w:tplc="04090005" w:tentative="1">
+      <w:start w:val="1"/>
+      <w:numFmt w:val="bullet"/>
+      <w:lvlText w:val=""/>
+      <w:lvlJc w:val="left"/>
+      <w:pPr>
+        <w:ind w:left="6120" w:hanging="360"/>
+      </w:pPr>
+      <w:rPr>
+        <w:rFonts w:ascii="Wingdings" w:hAnsi="Wingdings" w:hint="default"/>
+      </w:rPr>
+    </w:lvl>
+  </w:abstractNum>
+  <w:abstractNum w:abstractNumId="2">
+    <w:nsid w:val="3CEB3BFA"/>
+    <w:multiLevelType w:val="hybridMultilevel"/>
+    <w:tmpl w:val="69F2E324"/>
+    <w:lvl w:ilvl="0" w:tplc="0409001B">
+      <w:start w:val="1"/>
+      <w:numFmt w:val="lowerRoman"/>
+      <w:lvlText w:val="%1."/>
+      <w:lvlJc w:val="right"/>
+      <w:pPr>
+        <w:ind w:left="720" w:hanging="360"/>
+      </w:pPr>
+    </w:lvl>
+    <w:lvl w:ilvl="1" w:tplc="04090019" w:tentative="1">
+      <w:start w:val="1"/>
+      <w:numFmt w:val="lowerLetter"/>
+      <w:lvlText w:val="%2."/>
+      <w:lvlJc w:val="left"/>
+      <w:pPr>
+        <w:ind w:left="1440" w:hanging="360"/>
+      </w:pPr>
+    </w:lvl>
+    <w:lvl w:ilvl="2" w:tplc="0409001B" w:tentative="1">
+      <w:start w:val="1"/>
+      <w:numFmt w:val="lowerRoman"/>
+      <w:lvlText w:val="%3."/>
+      <w:lvlJc w:val="right"/>
+      <w:pPr>
+        <w:ind w:left="2160" w:hanging="180"/>
+      </w:pPr>
+    </w:lvl>
+    <w:lvl w:ilvl="3" w:tplc="0409000F" w:tentative="1">
+      <w:start w:val="1"/>
+      <w:numFmt w:val="decimal"/>
+      <w:lvlText w:val="%4."/>
+      <w:lvlJc w:val="left"/>
+      <w:pPr>
+        <w:ind w:left="2880" w:hanging="360"/>
+      </w:pPr>
+    </w:lvl>
+    <w:lvl w:ilvl="4" w:tplc="04090019" w:tentative="1">
+      <w:start w:val="1"/>
+      <w:numFmt w:val="lowerLetter"/>
+      <w:lvlText w:val="%5."/>
+      <w:lvlJc w:val="left"/>
+      <w:pPr>
+        <w:ind w:left="3600" w:hanging="360"/>
+      </w:pPr>
+    </w:lvl>
+    <w:lvl w:ilvl="5" w:tplc="0409001B" w:tentative="1">
+      <w:start w:val="1"/>
+      <w:numFmt w:val="lowerRoman"/>
+      <w:lvlText w:val="%6."/>
+      <w:lvlJc w:val="right"/>
+      <w:pPr>
+        <w:ind w:left="4320" w:hanging="180"/>
+      </w:pPr>
+    </w:lvl>
+    <w:lvl w:ilvl="6" w:tplc="0409000F" w:tentative="1">
+      <w:start w:val="1"/>
+      <w:numFmt w:val="decimal"/>
+      <w:lvlText w:val="%7."/>
+      <w:lvlJc w:val="left"/>
+      <w:pPr>
+        <w:ind w:left="5040" w:hanging="360"/>
+      </w:pPr>
+    </w:lvl>
+    <w:lvl w:ilvl="7" w:tplc="04090019" w:tentative="1">
+      <w:start w:val="1"/>
+      <w:numFmt w:val="lowerLetter"/>
+      <w:lvlText w:val="%8."/>
+      <w:lvlJc w:val="left"/>
+      <w:pPr>
+        <w:ind w:left="5760" w:hanging="360"/>
+      </w:pPr>
+    </w:lvl>
+    <w:lvl w:ilvl="8" w:tplc="0409001B" w:tentative="1">
+      <w:start w:val="1"/>
+      <w:numFmt w:val="lowerRoman"/>
+      <w:lvlText w:val="%9."/>
+      <w:lvlJc w:val="right"/>
+      <w:pPr>
+        <w:ind w:left="6480" w:hanging="180"/>
+      </w:pPr>
+    </w:lvl>
+  </w:abstractNum>
+  <w:abstractNum w:abstractNumId="3">
     <w:nsid w:val="6DC62122"/>
     <w:multiLevelType w:val="hybridMultilevel"/>
     <w:tmpl w:val="933A7C6E"/>
@@ -1924,6 +2748,12 @@
     <w:abstractNumId w:val="0"/>
   </w:num>
   <w:num w:numId="2">
+    <w:abstractNumId w:val="3"/>
+  </w:num>
+  <w:num w:numId="3">
+    <w:abstractNumId w:val="2"/>
+  </w:num>
+  <w:num w:numId="4">
     <w:abstractNumId w:val="1"/>
   </w:num>
 </w:numbering>
@@ -2137,6 +2967,28 @@
       <w:szCs w:val="26"/>
     </w:rPr>
   </w:style>
+  <w:style w:type="paragraph" w:styleId="Heading3">
+    <w:name w:val="heading 3"/>
+    <w:basedOn w:val="Normal"/>
+    <w:next w:val="Normal"/>
+    <w:link w:val="Heading3Char"/>
+    <w:uiPriority w:val="9"/>
+    <w:unhideWhenUsed/>
+    <w:qFormat/>
+    <w:rsid w:val="00974290"/>
+    <w:pPr>
+      <w:keepNext/>
+      <w:keepLines/>
+      <w:spacing w:before="200" w:after="0"/>
+      <w:outlineLvl w:val="2"/>
+    </w:pPr>
+    <w:rPr>
+      <w:rFonts w:asciiTheme="majorHAnsi" w:eastAsiaTheme="majorEastAsia" w:hAnsiTheme="majorHAnsi" w:cstheme="majorBidi"/>
+      <w:b/>
+      <w:bCs/>
+      <w:color w:val="4F81BD" w:themeColor="accent1"/>
+    </w:rPr>
+  </w:style>
   <w:style w:type="character" w:default="1" w:styleId="DefaultParagraphFont">
     <w:name w:val="Default Paragraph Font"/>
     <w:uiPriority w:val="1"/>
@@ -2285,6 +3137,32 @@
       <w:u w:val="single"/>
     </w:rPr>
   </w:style>
+  <w:style w:type="character" w:customStyle="1" w:styleId="Heading3Char">
+    <w:name w:val="Heading 3 Char"/>
+    <w:basedOn w:val="DefaultParagraphFont"/>
+    <w:link w:val="Heading3"/>
+    <w:uiPriority w:val="9"/>
+    <w:rsid w:val="00974290"/>
+    <w:rPr>
+      <w:rFonts w:asciiTheme="majorHAnsi" w:eastAsiaTheme="majorEastAsia" w:hAnsiTheme="majorHAnsi" w:cstheme="majorBidi"/>
+      <w:b/>
+      <w:bCs/>
+      <w:color w:val="4F81BD" w:themeColor="accent1"/>
+    </w:rPr>
+  </w:style>
+  <w:style w:type="paragraph" w:styleId="TOC3">
+    <w:name w:val="toc 3"/>
+    <w:basedOn w:val="Normal"/>
+    <w:next w:val="Normal"/>
+    <w:autoRedefine/>
+    <w:uiPriority w:val="39"/>
+    <w:unhideWhenUsed/>
+    <w:rsid w:val="00814C8A"/>
+    <w:pPr>
+      <w:spacing w:after="100"/>
+      <w:ind w:left="440"/>
+    </w:pPr>
+  </w:style>
 </w:styles>
 </file>
 
@@ -2324,81 +3202,39 @@
         </w:p>
       </w:docPartBody>
     </w:docPart>
-    <w:docPart>
-      <w:docPartPr>
-        <w:name w:val="17735ED897D84C5BB485BB5CD672BE61"/>
-        <w:category>
-          <w:name w:val="General"/>
-          <w:gallery w:val="placeholder"/>
-        </w:category>
-        <w:types>
-          <w:type w:val="bbPlcHdr"/>
-        </w:types>
-        <w:behaviors>
-          <w:behavior w:val="content"/>
-        </w:behaviors>
-        <w:guid w:val="{9E560ED0-0E20-4A01-AD96-98D362A225E4}"/>
-      </w:docPartPr>
-      <w:docPartBody>
-        <w:p>
-          <w:pPr>
-            <w:pStyle w:val="17735ED897D84C5BB485BB5CD672BE61"/>
-          </w:pPr>
-          <w:r>
-            <w:rPr>
-              <w:sz w:val="96"/>
-              <w:szCs w:val="96"/>
-            </w:rPr>
-            <w:t>[Year]</w:t>
-          </w:r>
-        </w:p>
-      </w:docPartBody>
-    </w:docPart>
-    <w:docPart>
-      <w:docPartPr>
-        <w:name w:val="80830550A20B400A9D982A791CC2E7F8"/>
-        <w:category>
-          <w:name w:val="General"/>
-          <w:gallery w:val="placeholder"/>
-        </w:category>
-        <w:types>
-          <w:type w:val="bbPlcHdr"/>
-        </w:types>
-        <w:behaviors>
-          <w:behavior w:val="content"/>
-        </w:behaviors>
-        <w:guid w:val="{2ADFB202-3752-4D5A-B8A9-1301C95BB715}"/>
-      </w:docPartPr>
-      <w:docPartBody>
-        <w:p>
-          <w:pPr>
-            <w:pStyle w:val="80830550A20B400A9D982A791CC2E7F8"/>
-          </w:pPr>
-          <w:r>
-            <w:rPr>
-              <w:b/>
-              <w:bCs/>
-              <w:color w:val="4F81BD" w:themeColor="accent1"/>
-              <w:sz w:val="40"/>
-              <w:szCs w:val="40"/>
-            </w:rPr>
-            <w:t>[Type the document subtitle]</w:t>
-          </w:r>
-        </w:p>
-      </w:docPartBody>
-    </w:docPart>
   </w:docParts>
 </w:glossaryDocument>
 </file>
 
 <file path=word/glossary/fontTable.xml><?xml version="1.0" encoding="utf-8"?>
 <w:fonts xmlns:r="http://schemas.openxmlformats.org/officeDocument/2006/relationships" xmlns:w="http://schemas.openxmlformats.org/wordprocessingml/2006/main">
+  <w:font w:name="Symbol">
+    <w:panose1 w:val="05050102010706020507"/>
+    <w:charset w:val="02"/>
+    <w:family w:val="roman"/>
+    <w:pitch w:val="variable"/>
+    <w:sig w:usb0="00000000" w:usb1="10000000" w:usb2="00000000" w:usb3="00000000" w:csb0="80000000" w:csb1="00000000"/>
+  </w:font>
   <w:font w:name="Times New Roman">
     <w:panose1 w:val="02020603050405020304"/>
     <w:charset w:val="00"/>
     <w:family w:val="roman"/>
     <w:pitch w:val="variable"/>
     <w:sig w:usb0="E0002EFF" w:usb1="C0007843" w:usb2="00000009" w:usb3="00000000" w:csb0="000001FF" w:csb1="00000000"/>
+  </w:font>
+  <w:font w:name="Courier New">
+    <w:panose1 w:val="02070309020205020404"/>
+    <w:charset w:val="00"/>
+    <w:family w:val="modern"/>
+    <w:pitch w:val="fixed"/>
+    <w:sig w:usb0="E0002AFF" w:usb1="C0007843" w:usb2="00000009" w:usb3="00000000" w:csb0="000001FF" w:csb1="00000000"/>
+  </w:font>
+  <w:font w:name="Wingdings">
+    <w:panose1 w:val="05000000000000000000"/>
+    <w:charset w:val="02"/>
+    <w:family w:val="auto"/>
+    <w:pitch w:val="variable"/>
+    <w:sig w:usb0="00000000" w:usb1="10000000" w:usb2="00000000" w:usb3="00000000" w:csb0="80000000" w:csb1="00000000"/>
   </w:font>
   <w:font w:name="Calibri">
     <w:panose1 w:val="020F0502020204030204"/>
@@ -2443,6 +3279,7 @@
     <w:rsidRoot w:val="00050773"/>
     <w:rsid w:val="00050773"/>
     <w:rsid w:val="000A73A3"/>
+    <w:rsid w:val="00B73936"/>
   </w:rsids>
   <m:mathPr>
     <m:mathFont m:val="Cambria Math"/>
@@ -2623,6 +3460,7 @@
   <w:style w:type="paragraph" w:default="1" w:styleId="Normal">
     <w:name w:val="Normal"/>
     <w:qFormat/>
+    <w:rsid w:val="00B73936"/>
   </w:style>
   <w:style w:type="character" w:default="1" w:styleId="DefaultParagraphFont">
     <w:name w:val="Default Paragraph Font"/>
@@ -2988,7 +3826,7 @@
 </file>
 
 <file path=customXml/itemProps2.xml><?xml version="1.0" encoding="utf-8"?>
-<ds:datastoreItem xmlns:ds="http://schemas.openxmlformats.org/officeDocument/2006/customXml" ds:itemID="{A6551C1A-3927-4529-8E17-FE8E466A2BA8}">
+<ds:datastoreItem xmlns:ds="http://schemas.openxmlformats.org/officeDocument/2006/customXml" ds:itemID="{361404F5-FFA9-4513-B2C2-416F81BABB63}">
   <ds:schemaRefs>
     <ds:schemaRef ds:uri="http://schemas.openxmlformats.org/officeDocument/2006/bibliography"/>
   </ds:schemaRefs>

</xml_diff>